<commit_message>
Merged James' doc (part 6) of the STP
Part 4 of the STP still needs to be done
</commit_message>
<xml_diff>
--- a/documents/STP.docx
+++ b/documents/STP.docx
@@ -1940,8 +1940,6 @@
           </w:rPr>
           <w:t>9</w:t>
         </w:r>
-        <w:bookmarkStart w:id="0" w:name="_GoBack"/>
-        <w:bookmarkEnd w:id="0"/>
       </w:hyperlink>
     </w:p>
     <w:p>
@@ -1980,11 +1978,11 @@
       <w:pPr>
         <w:pStyle w:val="Heading1"/>
       </w:pPr>
-      <w:bookmarkStart w:id="1" w:name="7._Notes"/>
-      <w:bookmarkStart w:id="2" w:name="A._Appendixes"/>
-      <w:bookmarkStart w:id="3" w:name="_Toc432634202"/>
+      <w:bookmarkStart w:id="0" w:name="7._Notes"/>
+      <w:bookmarkStart w:id="1" w:name="A._Appendixes"/>
+      <w:bookmarkStart w:id="2" w:name="_Toc432634202"/>
+      <w:bookmarkEnd w:id="0"/>
       <w:bookmarkEnd w:id="1"/>
-      <w:bookmarkEnd w:id="2"/>
       <w:r>
         <w:rPr>
           <w:u w:color="000000"/>
@@ -1992,7 +1990,7 @@
         <w:lastRenderedPageBreak/>
         <w:t>Scope</w:t>
       </w:r>
-      <w:bookmarkEnd w:id="3"/>
+      <w:bookmarkEnd w:id="2"/>
     </w:p>
     <w:p>
       <w:pPr>
@@ -2003,13 +2001,13 @@
         </w:numPr>
         <w:ind w:left="576" w:hanging="576"/>
       </w:pPr>
-      <w:bookmarkStart w:id="4" w:name="1.1_Identification"/>
-      <w:bookmarkStart w:id="5" w:name="1.2_System_overview"/>
-      <w:bookmarkStart w:id="6" w:name="1.3_Document_overview"/>
-      <w:bookmarkStart w:id="7" w:name="_Toc432634203"/>
+      <w:bookmarkStart w:id="3" w:name="1.1_Identification"/>
+      <w:bookmarkStart w:id="4" w:name="1.2_System_overview"/>
+      <w:bookmarkStart w:id="5" w:name="1.3_Document_overview"/>
+      <w:bookmarkStart w:id="6" w:name="_Toc432634203"/>
+      <w:bookmarkEnd w:id="3"/>
       <w:bookmarkEnd w:id="4"/>
       <w:bookmarkEnd w:id="5"/>
-      <w:bookmarkEnd w:id="6"/>
       <w:r>
         <w:rPr>
           <w:u w:color="000000"/>
@@ -2028,7 +2026,7 @@
         </w:rPr>
         <w:t>Identification</w:t>
       </w:r>
-      <w:bookmarkEnd w:id="7"/>
+      <w:bookmarkEnd w:id="6"/>
     </w:p>
     <w:p>
       <w:pPr>
@@ -2120,7 +2118,7 @@
         </w:numPr>
         <w:ind w:left="576" w:hanging="576"/>
       </w:pPr>
-      <w:bookmarkStart w:id="8" w:name="_Toc432634204"/>
+      <w:bookmarkStart w:id="7" w:name="_Toc432634204"/>
       <w:r>
         <w:rPr>
           <w:u w:color="000000"/>
@@ -2152,7 +2150,7 @@
         </w:rPr>
         <w:t>overview</w:t>
       </w:r>
-      <w:bookmarkEnd w:id="8"/>
+      <w:bookmarkEnd w:id="7"/>
     </w:p>
     <w:p>
       <w:pPr>
@@ -2239,7 +2237,7 @@
         </w:numPr>
         <w:ind w:left="576" w:hanging="576"/>
       </w:pPr>
-      <w:bookmarkStart w:id="9" w:name="_Toc432634205"/>
+      <w:bookmarkStart w:id="8" w:name="_Toc432634205"/>
       <w:r>
         <w:rPr>
           <w:u w:color="000000"/>
@@ -2278,7 +2276,7 @@
         </w:rPr>
         <w:t>overview</w:t>
       </w:r>
-      <w:bookmarkEnd w:id="9"/>
+      <w:bookmarkEnd w:id="8"/>
     </w:p>
     <w:p>
       <w:pPr>
@@ -2331,9 +2329,9 @@
           <w:u w:color="000000"/>
         </w:rPr>
       </w:pPr>
-      <w:bookmarkStart w:id="10" w:name="2._Referenced_documents"/>
-      <w:bookmarkStart w:id="11" w:name="_Toc432634206"/>
-      <w:bookmarkEnd w:id="10"/>
+      <w:bookmarkStart w:id="9" w:name="2._Referenced_documents"/>
+      <w:bookmarkStart w:id="10" w:name="_Toc432634206"/>
+      <w:bookmarkEnd w:id="9"/>
       <w:r>
         <w:rPr>
           <w:u w:color="000000"/>
@@ -2353,7 +2351,7 @@
         </w:rPr>
         <w:t>documents</w:t>
       </w:r>
-      <w:bookmarkEnd w:id="11"/>
+      <w:bookmarkEnd w:id="10"/>
     </w:p>
     <w:p>
       <w:pPr>
@@ -2558,8 +2556,8 @@
           <w:u w:color="000000"/>
         </w:rPr>
       </w:pPr>
-      <w:bookmarkStart w:id="12" w:name="3._Overview_of_test_results"/>
-      <w:bookmarkEnd w:id="12"/>
+      <w:bookmarkStart w:id="11" w:name="3._Overview_of_test_results"/>
+      <w:bookmarkEnd w:id="11"/>
       <w:r>
         <w:rPr>
           <w:u w:color="000000"/>
@@ -2579,8 +2577,8 @@
           <w:u w:color="000000"/>
         </w:rPr>
       </w:pPr>
-      <w:bookmarkStart w:id="13" w:name="3.1_Overall_assessment_of_the_software_t"/>
-      <w:bookmarkEnd w:id="13"/>
+      <w:bookmarkStart w:id="12" w:name="3.1_Overall_assessment_of_the_software_t"/>
+      <w:bookmarkEnd w:id="12"/>
       <w:r>
         <w:rPr>
           <w:u w:color="000000"/>
@@ -2841,8 +2839,8 @@
       <w:pPr>
         <w:pStyle w:val="Heading1"/>
       </w:pPr>
-      <w:bookmarkStart w:id="14" w:name="4._Detailed_test_results"/>
-      <w:bookmarkEnd w:id="14"/>
+      <w:bookmarkStart w:id="13" w:name="4._Detailed_test_results"/>
+      <w:bookmarkEnd w:id="13"/>
       <w:r>
         <w:rPr>
           <w:u w:color="000000"/>
@@ -2862,8 +2860,8 @@
           <w:u w:color="000000"/>
         </w:rPr>
       </w:pPr>
-      <w:bookmarkStart w:id="15" w:name="4.x_(Project-unique_identifier_of_a_test"/>
-      <w:bookmarkEnd w:id="15"/>
+      <w:bookmarkStart w:id="14" w:name="4.x_(Project-unique_identifier_of_a_test"/>
+      <w:bookmarkEnd w:id="14"/>
       <w:r>
         <w:rPr>
           <w:u w:color="000000"/>
@@ -2887,8 +2885,8 @@
       <w:pPr>
         <w:pStyle w:val="Heading3"/>
       </w:pPr>
-      <w:bookmarkStart w:id="16" w:name="4.x.1_Summary_of_test_results"/>
-      <w:bookmarkEnd w:id="16"/>
+      <w:bookmarkStart w:id="15" w:name="4.x.1_Summary_of_test_results"/>
+      <w:bookmarkEnd w:id="15"/>
       <w:r>
         <w:rPr>
           <w:u w:color="000000"/>
@@ -2900,8 +2898,8 @@
       <w:pPr>
         <w:pStyle w:val="Heading3"/>
       </w:pPr>
-      <w:bookmarkStart w:id="17" w:name="4.x.2_Problems_encountered"/>
-      <w:bookmarkEnd w:id="17"/>
+      <w:bookmarkStart w:id="16" w:name="4.x.2_Problems_encountered"/>
+      <w:bookmarkEnd w:id="16"/>
       <w:r>
         <w:rPr>
           <w:u w:color="000000"/>
@@ -2916,10 +2914,10 @@
           <w:u w:color="000000"/>
         </w:rPr>
       </w:pPr>
-      <w:bookmarkStart w:id="18" w:name="4.x.2.y_(Project-unique_identifier_of_a_"/>
-      <w:bookmarkStart w:id="19" w:name="4.x.3_Deviations_from_test_cases/procedu"/>
+      <w:bookmarkStart w:id="17" w:name="4.x.2.y_(Project-unique_identifier_of_a_"/>
+      <w:bookmarkStart w:id="18" w:name="4.x.3_Deviations_from_test_cases/procedu"/>
+      <w:bookmarkEnd w:id="17"/>
       <w:bookmarkEnd w:id="18"/>
-      <w:bookmarkEnd w:id="19"/>
       <w:r>
         <w:rPr>
           <w:u w:color="000000"/>
@@ -2975,9 +2973,9 @@
           <w:u w:color="000000"/>
         </w:rPr>
       </w:pPr>
-      <w:bookmarkStart w:id="20" w:name="5._Test_log"/>
-      <w:bookmarkStart w:id="21" w:name="_Toc432634216"/>
-      <w:bookmarkEnd w:id="20"/>
+      <w:bookmarkStart w:id="19" w:name="5._Test_log"/>
+      <w:bookmarkStart w:id="20" w:name="_Toc432634216"/>
+      <w:bookmarkEnd w:id="19"/>
       <w:r>
         <w:rPr>
           <w:u w:color="000000"/>
@@ -2991,7 +2989,7 @@
         </w:rPr>
         <w:t xml:space="preserve"> </w:t>
       </w:r>
-      <w:bookmarkEnd w:id="21"/>
+      <w:bookmarkEnd w:id="20"/>
       <w:r>
         <w:rPr>
           <w:spacing w:val="-1"/>
@@ -4996,6 +4994,103 @@
     </w:p>
     <w:p>
       <w:pPr>
+        <w:tabs>
+          <w:tab w:val="left" w:pos="840"/>
+        </w:tabs>
+        <w:spacing w:line="242" w:lineRule="auto"/>
+        <w:ind w:right="117"/>
+        <w:jc w:val="both"/>
+      </w:pPr>
+      <w:r>
+        <w:rPr>
+          <w:i/>
+        </w:rPr>
+        <w:t>Red Circle Software Test Description</w:t>
+      </w:r>
+      <w:r>
+        <w:t>:</w:t>
+      </w:r>
+    </w:p>
+    <w:p>
+      <w:pPr>
+        <w:tabs>
+          <w:tab w:val="left" w:pos="840"/>
+        </w:tabs>
+        <w:spacing w:line="242" w:lineRule="auto"/>
+        <w:ind w:right="89" w:firstLine="360"/>
+        <w:jc w:val="both"/>
+      </w:pPr>
+      <w:r>
+        <w:t>The test cases herein acknowledge the requirements which state, “</w:t>
+      </w:r>
+      <w:proofErr w:type="gramStart"/>
+      <w:r>
+        <w:t>the</w:t>
+      </w:r>
+      <w:proofErr w:type="gramEnd"/>
+      <w:r>
+        <w:t xml:space="preserve"> system shall include an additional shape, to a total of three shapes,” “the third shape added to the program shall be a red circle,” and, “the bias of the new sha</w:t>
+      </w:r>
+      <w:bookmarkStart w:id="21" w:name="_GoBack"/>
+      <w:bookmarkEnd w:id="21"/>
+      <w:r>
+        <w:t xml:space="preserve">pe shall be represented with a triangular </w:t>
+      </w:r>
+      <w:proofErr w:type="spellStart"/>
+      <w:r>
+        <w:t>ui</w:t>
+      </w:r>
+      <w:proofErr w:type="spellEnd"/>
+      <w:r>
+        <w:t xml:space="preserve"> component, as illustrated in the SDP.” The resulting software will be tested by unit, and eventually integrated in the automatic segregator component of Parable of Polygons. </w:t>
+      </w:r>
+      <w:r>
+        <w:tab/>
+      </w:r>
+    </w:p>
+    <w:p>
+      <w:pPr>
+        <w:tabs>
+          <w:tab w:val="left" w:pos="840"/>
+        </w:tabs>
+        <w:spacing w:line="242" w:lineRule="auto"/>
+        <w:ind w:right="117"/>
+        <w:jc w:val="both"/>
+      </w:pPr>
+      <w:r>
+        <w:rPr>
+          <w:i/>
+        </w:rPr>
+        <w:t>Algorithm Software Test Description</w:t>
+      </w:r>
+      <w:r>
+        <w:t>:</w:t>
+      </w:r>
+    </w:p>
+    <w:p>
+      <w:pPr>
+        <w:tabs>
+          <w:tab w:val="left" w:pos="306"/>
+        </w:tabs>
+        <w:spacing w:line="242" w:lineRule="auto"/>
+        <w:ind w:right="117" w:firstLine="36"/>
+        <w:jc w:val="both"/>
+      </w:pPr>
+      <w:r>
+        <w:tab/>
+        <w:t>The test cases herein acknowledge the requirements which state, “</w:t>
+      </w:r>
+      <w:proofErr w:type="gramStart"/>
+      <w:r>
+        <w:t>the</w:t>
+      </w:r>
+      <w:proofErr w:type="gramEnd"/>
+      <w:r>
+        <w:t xml:space="preserve"> system shall include a sorting algorithm which is more efficient than the original,” and “the system will provide radio buttons to assign the applied sorting algorithm.” The resulting software will be unit tested, and integrated with the other system requirements, in the automatic segregator component of Parable of Polygons. </w:t>
+      </w:r>
+    </w:p>
+    <w:p>
+      <w:pPr>
         <w:pStyle w:val="Heading1"/>
         <w:rPr>
           <w:rFonts w:asciiTheme="minorHAnsi" w:hAnsiTheme="minorHAnsi" w:cstheme="minorHAnsi"/>
@@ -6625,7 +6720,7 @@
           <w:rPr>
             <w:noProof/>
           </w:rPr>
-          <w:t>2</w:t>
+          <w:t>7</w:t>
         </w:r>
         <w:r>
           <w:rPr>
@@ -31536,7 +31631,7 @@
 </file>
 
 <file path=customXml/itemProps1.xml><?xml version="1.0" encoding="utf-8"?>
-<ds:datastoreItem xmlns:ds="http://schemas.openxmlformats.org/officeDocument/2006/customXml" ds:itemID="{9DDE655B-9AAE-48DB-A822-205E9B5BB47A}">
+<ds:datastoreItem xmlns:ds="http://schemas.openxmlformats.org/officeDocument/2006/customXml" ds:itemID="{702C2077-7E50-4073-9F81-48811A7AB0CB}">
   <ds:schemaRefs>
     <ds:schemaRef ds:uri="http://schemas.openxmlformats.org/officeDocument/2006/bibliography"/>
   </ds:schemaRefs>

</xml_diff>